<commit_message>
Avance en el archivo de documentación
</commit_message>
<xml_diff>
--- a/Doc_Version1.docx
+++ b/Doc_Version1.docx
@@ -51,6 +51,7 @@
         <w:rPr>
           <w:sz w:val="24"/>
           <w:szCs w:val="24"/>
+          <w:u w:val="single"/>
           <w:rtl w:val="0"/>
         </w:rPr>
         <w:t xml:space="preserve">Para</w:t>
@@ -59,6 +60,7 @@
         <w:rPr>
           <w:sz w:val="24"/>
           <w:szCs w:val="24"/>
+          <w:u w:val="single"/>
           <w:rtl w:val="0"/>
         </w:rPr>
         <w:t xml:space="preserve">: Lunes 29 de agosto</w:t>
@@ -79,11 +81,13 @@
       <w:pPr>
         <w:spacing w:line="240" w:lineRule="auto"/>
         <w:contextualSpacing w:val="0"/>
-      </w:pPr>
-      <w:r>
-        <w:rPr>
-          <w:sz w:val="24"/>
-          <w:szCs w:val="24"/>
+        <w:jc w:val="center"/>
+      </w:pPr>
+      <w:r>
+        <w:rPr>
+          <w:b w:val="1"/>
+          <w:sz w:val="28"/>
+          <w:szCs w:val="28"/>
           <w:rtl w:val="0"/>
         </w:rPr>
         <w:t xml:space="preserve">Especificaciones generales:</w:t>
@@ -348,11 +352,13 @@
       <w:pPr>
         <w:ind w:left="0" w:firstLine="0"/>
         <w:contextualSpacing w:val="0"/>
-      </w:pPr>
-      <w:r>
-        <w:rPr>
-          <w:sz w:val="24"/>
-          <w:szCs w:val="24"/>
+        <w:jc w:val="center"/>
+      </w:pPr>
+      <w:r>
+        <w:rPr>
+          <w:b w:val="1"/>
+          <w:sz w:val="28"/>
+          <w:szCs w:val="28"/>
           <w:rtl w:val="0"/>
         </w:rPr>
         <w:t xml:space="preserve">Especificaciones técnicas:</w:t>
@@ -365,15 +371,469 @@
       </w:pPr>
       <w:r>
         <w:rPr>
-          <w:sz w:val="24"/>
-          <w:szCs w:val="24"/>
-          <w:rtl w:val="0"/>
-        </w:rPr>
-        <w:t xml:space="preserve">(archivos del programa, como se relacionan sus clases y funciones, etc.)</w:t>
-      </w:r>
-    </w:p>
-    <w:p>
-      <w:pPr>
+          <w:b w:val="1"/>
+          <w:sz w:val="24"/>
+          <w:szCs w:val="24"/>
+          <w:u w:val="single"/>
+          <w:rtl w:val="0"/>
+        </w:rPr>
+        <w:t xml:space="preserve">Clases</w:t>
+      </w:r>
+      <w:r>
+        <w:rPr>
+          <w:sz w:val="24"/>
+          <w:szCs w:val="24"/>
+          <w:rtl w:val="0"/>
+        </w:rPr>
+        <w:t xml:space="preserve">:</w:t>
+      </w:r>
+    </w:p>
+    <w:p>
+      <w:pPr>
+        <w:ind w:left="0" w:firstLine="0"/>
+        <w:contextualSpacing w:val="0"/>
+      </w:pPr>
+      <w:r>
+        <w:rPr>
+          <w:sz w:val="24"/>
+          <w:szCs w:val="24"/>
+          <w:rtl w:val="0"/>
+        </w:rPr>
+        <w:t xml:space="preserve">El programa contendrá las siguientes </w:t>
+      </w:r>
+      <w:commentRangeStart w:id="0"/>
+      <w:r>
+        <w:rPr>
+          <w:sz w:val="24"/>
+          <w:szCs w:val="24"/>
+          <w:rtl w:val="0"/>
+        </w:rPr>
+        <w:t xml:space="preserve">clases</w:t>
+      </w:r>
+      <w:commentRangeEnd w:id="0"/>
+      <w:r>
+        <w:commentReference w:id="0"/>
+      </w:r>
+      <w:r>
+        <w:rPr>
+          <w:sz w:val="24"/>
+          <w:szCs w:val="24"/>
+          <w:rtl w:val="0"/>
+        </w:rPr>
+        <w:t xml:space="preserve">, indicadas por su nombre de archivo:</w:t>
+      </w:r>
+    </w:p>
+    <w:p>
+      <w:pPr>
+        <w:numPr>
+          <w:ilvl w:val="0"/>
+          <w:numId w:val="3"/>
+        </w:numPr>
+        <w:ind w:left="720" w:hanging="360"/>
+        <w:contextualSpacing w:val="1"/>
+        <w:rPr>
+          <w:sz w:val="24"/>
+          <w:szCs w:val="24"/>
+          <w:u w:val="none"/>
+        </w:rPr>
+      </w:pPr>
+      <w:r>
+        <w:rPr>
+          <w:sz w:val="24"/>
+          <w:szCs w:val="24"/>
+          <w:rtl w:val="0"/>
+        </w:rPr>
+        <w:t xml:space="preserve">main.py: Generará la ventana principal con todos sus elementos. Importa las siguientes dos clases:</w:t>
+      </w:r>
+    </w:p>
+    <w:p>
+      <w:pPr>
+        <w:numPr>
+          <w:ilvl w:val="1"/>
+          <w:numId w:val="3"/>
+        </w:numPr>
+        <w:ind w:left="1440" w:hanging="360"/>
+        <w:contextualSpacing w:val="1"/>
+        <w:rPr>
+          <w:sz w:val="24"/>
+          <w:szCs w:val="24"/>
+          <w:u w:val="none"/>
+        </w:rPr>
+      </w:pPr>
+      <w:r>
+        <w:rPr>
+          <w:sz w:val="24"/>
+          <w:szCs w:val="24"/>
+          <w:rtl w:val="0"/>
+        </w:rPr>
+        <w:t xml:space="preserve">db_control.py: Contiene los métodos para interactuar con la base de datos (las queries).</w:t>
+      </w:r>
+    </w:p>
+    <w:p>
+      <w:pPr>
+        <w:numPr>
+          <w:ilvl w:val="1"/>
+          <w:numId w:val="3"/>
+        </w:numPr>
+        <w:ind w:left="1440" w:hanging="360"/>
+        <w:contextualSpacing w:val="1"/>
+        <w:rPr>
+          <w:sz w:val="24"/>
+          <w:szCs w:val="24"/>
+          <w:u w:val="none"/>
+        </w:rPr>
+      </w:pPr>
+      <w:r>
+        <w:rPr>
+          <w:sz w:val="24"/>
+          <w:szCs w:val="24"/>
+          <w:rtl w:val="0"/>
+        </w:rPr>
+        <w:t xml:space="preserve">grid_ui.py: Contiene toda la información de la estructura de la ventana.</w:t>
+      </w:r>
+    </w:p>
+    <w:p>
+      <w:pPr>
+        <w:ind w:left="0" w:firstLine="0"/>
+        <w:contextualSpacing w:val="0"/>
+      </w:pPr>
+      <w:r>
+        <w:rPr>
+          <w:rtl w:val="0"/>
+        </w:rPr>
+      </w:r>
+    </w:p>
+    <w:p>
+      <w:pPr>
+        <w:ind w:left="0" w:firstLine="0"/>
+        <w:contextualSpacing w:val="0"/>
+      </w:pPr>
+      <w:r>
+        <w:rPr>
+          <w:b w:val="1"/>
+          <w:sz w:val="24"/>
+          <w:szCs w:val="24"/>
+          <w:u w:val="single"/>
+          <w:rtl w:val="0"/>
+        </w:rPr>
+        <w:t xml:space="preserve">Métodos</w:t>
+      </w:r>
+      <w:r>
+        <w:rPr>
+          <w:sz w:val="24"/>
+          <w:szCs w:val="24"/>
+          <w:rtl w:val="0"/>
+        </w:rPr>
+        <w:t xml:space="preserve">:</w:t>
+      </w:r>
+    </w:p>
+    <w:p>
+      <w:pPr>
+        <w:numPr>
+          <w:ilvl w:val="0"/>
+          <w:numId w:val="4"/>
+        </w:numPr>
+        <w:ind w:left="720" w:hanging="360"/>
+        <w:contextualSpacing w:val="1"/>
+        <w:rPr>
+          <w:sz w:val="24"/>
+          <w:szCs w:val="24"/>
+          <w:u w:val="none"/>
+        </w:rPr>
+      </w:pPr>
+      <w:r>
+        <w:rPr>
+          <w:sz w:val="24"/>
+          <w:szCs w:val="24"/>
+          <w:rtl w:val="0"/>
+        </w:rPr>
+        <w:t xml:space="preserve">main.py contiene los siguientes métodos:</w:t>
+      </w:r>
+    </w:p>
+    <w:p>
+      <w:pPr>
+        <w:numPr>
+          <w:ilvl w:val="1"/>
+          <w:numId w:val="4"/>
+        </w:numPr>
+        <w:ind w:left="1440" w:hanging="360"/>
+        <w:contextualSpacing w:val="1"/>
+        <w:rPr>
+          <w:sz w:val="24"/>
+          <w:szCs w:val="24"/>
+          <w:u w:val="none"/>
+        </w:rPr>
+      </w:pPr>
+      <w:r>
+        <w:rPr>
+          <w:sz w:val="24"/>
+          <w:szCs w:val="24"/>
+          <w:rtl w:val="0"/>
+        </w:rPr>
+        <w:t xml:space="preserve">ui_actions</w:t>
+      </w:r>
+      <w:commentRangeStart w:id="1"/>
+      <w:r>
+        <w:rPr>
+          <w:sz w:val="24"/>
+          <w:szCs w:val="24"/>
+          <w:rtl w:val="0"/>
+        </w:rPr>
+        <w:t xml:space="preserve">()</w:t>
+      </w:r>
+      <w:commentRangeEnd w:id="1"/>
+      <w:r>
+        <w:commentReference w:id="1"/>
+      </w:r>
+      <w:r>
+        <w:rPr>
+          <w:sz w:val="24"/>
+          <w:szCs w:val="24"/>
+          <w:rtl w:val="0"/>
+        </w:rPr>
+        <w:t xml:space="preserve">: Conecta los botones y recursos del ui con sus respectivos métodos.</w:t>
+      </w:r>
+    </w:p>
+    <w:p>
+      <w:pPr>
+        <w:numPr>
+          <w:ilvl w:val="1"/>
+          <w:numId w:val="4"/>
+        </w:numPr>
+        <w:ind w:left="1440" w:hanging="360"/>
+        <w:contextualSpacing w:val="1"/>
+        <w:rPr>
+          <w:sz w:val="24"/>
+          <w:szCs w:val="24"/>
+          <w:u w:val="none"/>
+        </w:rPr>
+      </w:pPr>
+      <w:r>
+        <w:rPr>
+          <w:sz w:val="24"/>
+          <w:szCs w:val="24"/>
+          <w:rtl w:val="0"/>
+        </w:rPr>
+        <w:t xml:space="preserve">load_grid(): Carga los datos en la grilla.</w:t>
+      </w:r>
+    </w:p>
+    <w:p>
+      <w:pPr>
+        <w:numPr>
+          <w:ilvl w:val="1"/>
+          <w:numId w:val="4"/>
+        </w:numPr>
+        <w:ind w:left="1440" w:hanging="360"/>
+        <w:contextualSpacing w:val="1"/>
+        <w:rPr>
+          <w:sz w:val="24"/>
+          <w:szCs w:val="24"/>
+          <w:u w:val="none"/>
+        </w:rPr>
+      </w:pPr>
+      <w:r>
+        <w:rPr>
+          <w:sz w:val="24"/>
+          <w:szCs w:val="24"/>
+          <w:rtl w:val="0"/>
+        </w:rPr>
+        <w:t xml:space="preserve">filtrar_ciudad(ciudad:string): Hace el filtro por ciudad según la ciudad indicada.</w:t>
+      </w:r>
+    </w:p>
+    <w:p>
+      <w:pPr>
+        <w:contextualSpacing w:val="0"/>
+      </w:pPr>
+      <w:r>
+        <w:rPr>
+          <w:rtl w:val="0"/>
+        </w:rPr>
+      </w:r>
+    </w:p>
+    <w:p>
+      <w:pPr>
+        <w:contextualSpacing w:val="0"/>
+      </w:pPr>
+      <w:r>
+        <w:rPr>
+          <w:rtl w:val="0"/>
+        </w:rPr>
+      </w:r>
+    </w:p>
+    <w:p>
+      <w:pPr>
+        <w:contextualSpacing w:val="0"/>
+      </w:pPr>
+      <w:r>
+        <w:rPr>
+          <w:rtl w:val="0"/>
+        </w:rPr>
+      </w:r>
+    </w:p>
+    <w:p>
+      <w:pPr>
+        <w:numPr>
+          <w:ilvl w:val="0"/>
+          <w:numId w:val="2"/>
+        </w:numPr>
+        <w:ind w:left="720" w:hanging="360"/>
+        <w:contextualSpacing w:val="1"/>
+        <w:rPr>
+          <w:sz w:val="24"/>
+          <w:szCs w:val="24"/>
+          <w:u w:val="none"/>
+        </w:rPr>
+      </w:pPr>
+      <w:r>
+        <w:rPr>
+          <w:sz w:val="24"/>
+          <w:szCs w:val="24"/>
+          <w:rtl w:val="0"/>
+        </w:rPr>
+        <w:t xml:space="preserve">db_control.py:</w:t>
+      </w:r>
+    </w:p>
+    <w:p>
+      <w:pPr>
+        <w:numPr>
+          <w:ilvl w:val="1"/>
+          <w:numId w:val="2"/>
+        </w:numPr>
+        <w:ind w:left="1440" w:hanging="360"/>
+        <w:contextualSpacing w:val="1"/>
+        <w:rPr>
+          <w:sz w:val="24"/>
+          <w:szCs w:val="24"/>
+          <w:u w:val="none"/>
+        </w:rPr>
+      </w:pPr>
+      <w:r>
+        <w:rPr>
+          <w:sz w:val="24"/>
+          <w:szCs w:val="24"/>
+          <w:rtl w:val="0"/>
+        </w:rPr>
+        <w:t xml:space="preserve">conectar(): Hace la conexión a la base de datos, para no repetir esa parte en los siguientes métodos.</w:t>
+      </w:r>
+    </w:p>
+    <w:p>
+      <w:pPr>
+        <w:numPr>
+          <w:ilvl w:val="1"/>
+          <w:numId w:val="2"/>
+        </w:numPr>
+        <w:ind w:left="1440" w:hanging="360"/>
+        <w:contextualSpacing w:val="1"/>
+        <w:rPr>
+          <w:sz w:val="24"/>
+          <w:szCs w:val="24"/>
+          <w:u w:val="none"/>
+        </w:rPr>
+      </w:pPr>
+      <w:r>
+        <w:rPr>
+          <w:sz w:val="24"/>
+          <w:szCs w:val="24"/>
+          <w:rtl w:val="0"/>
+        </w:rPr>
+        <w:t xml:space="preserve">locales(): Consulta la base de datos por la lista completa de locales y retorna los resultados.</w:t>
+      </w:r>
+    </w:p>
+    <w:p>
+      <w:pPr>
+        <w:numPr>
+          <w:ilvl w:val="1"/>
+          <w:numId w:val="2"/>
+        </w:numPr>
+        <w:ind w:left="1440" w:hanging="360"/>
+        <w:contextualSpacing w:val="1"/>
+        <w:rPr>
+          <w:sz w:val="24"/>
+          <w:szCs w:val="24"/>
+          <w:u w:val="none"/>
+        </w:rPr>
+      </w:pPr>
+      <w:r>
+        <w:rPr>
+          <w:sz w:val="24"/>
+          <w:szCs w:val="24"/>
+          <w:rtl w:val="0"/>
+        </w:rPr>
+        <w:t xml:space="preserve">locales_por_ciudad(ciudad:string): Consulta la base de datos por la lista de ciudades que estén registradas con la ciudad indicada en el argumento de la función.</w:t>
+      </w:r>
+    </w:p>
+    <w:p>
+      <w:pPr>
+        <w:numPr>
+          <w:ilvl w:val="0"/>
+          <w:numId w:val="2"/>
+        </w:numPr>
+        <w:ind w:left="720" w:hanging="360"/>
+        <w:contextualSpacing w:val="1"/>
+        <w:rPr>
+          <w:sz w:val="24"/>
+          <w:szCs w:val="24"/>
+          <w:u w:val="none"/>
+        </w:rPr>
+      </w:pPr>
+      <w:r>
+        <w:rPr>
+          <w:sz w:val="24"/>
+          <w:szCs w:val="24"/>
+          <w:rtl w:val="0"/>
+        </w:rPr>
+        <w:t xml:space="preserve">grid_ui.py:</w:t>
+      </w:r>
+    </w:p>
+    <w:p>
+      <w:pPr>
+        <w:numPr>
+          <w:ilvl w:val="1"/>
+          <w:numId w:val="2"/>
+        </w:numPr>
+        <w:ind w:left="1440" w:hanging="360"/>
+        <w:contextualSpacing w:val="1"/>
+        <w:rPr>
+          <w:sz w:val="24"/>
+          <w:szCs w:val="24"/>
+          <w:u w:val="none"/>
+        </w:rPr>
+      </w:pPr>
+      <w:r>
+        <w:rPr>
+          <w:sz w:val="24"/>
+          <w:szCs w:val="24"/>
+          <w:rtl w:val="0"/>
+        </w:rPr>
+        <w:t xml:space="preserve">setupUi(Form): Define la organización de la ventana y sus elementos.</w:t>
+      </w:r>
+    </w:p>
+    <w:p>
+      <w:pPr>
+        <w:numPr>
+          <w:ilvl w:val="1"/>
+          <w:numId w:val="2"/>
+        </w:numPr>
+        <w:ind w:left="1440" w:hanging="360"/>
+        <w:contextualSpacing w:val="1"/>
+        <w:rPr>
+          <w:sz w:val="24"/>
+          <w:szCs w:val="24"/>
+          <w:u w:val="none"/>
+        </w:rPr>
+      </w:pPr>
+      <w:r>
+        <w:rPr>
+          <w:sz w:val="24"/>
+          <w:szCs w:val="24"/>
+          <w:rtl w:val="0"/>
+        </w:rPr>
+        <w:t xml:space="preserve">retranslateUi(): Indica otros atributos relativos a la interfaz de usuario.</w:t>
+      </w:r>
+    </w:p>
+    <w:p>
+      <w:pPr>
+        <w:ind w:left="0" w:firstLine="0"/>
         <w:contextualSpacing w:val="0"/>
       </w:pPr>
       <w:r>
@@ -409,6 +869,69 @@
 </w:document>
 </file>
 
+<file path=word/comments.xml><?xml version="1.0" encoding="utf-8"?>
+<w:comments xmlns:mc="http://schemas.openxmlformats.org/markup-compatibility/2006" xmlns:o="urn:schemas-microsoft-com:office:office" xmlns:r="http://schemas.openxmlformats.org/officeDocument/2006/relationships" xmlns:m="http://schemas.openxmlformats.org/officeDocument/2006/math" xmlns:v="urn:schemas-microsoft-com:vml" xmlns:wp="http://schemas.openxmlformats.org/drawingml/2006/wordprocessingDrawing" xmlns:w10="urn:schemas-microsoft-com:office:word" xmlns:w="http://schemas.openxmlformats.org/wordprocessingml/2006/main" xmlns:wne="http://schemas.microsoft.com/office/word/2006/wordml" xmlns:sl="http://schemas.openxmlformats.org/schemaLibrary/2006/main" xmlns:a="http://schemas.openxmlformats.org/drawingml/2006/main" xmlns:pic="http://schemas.openxmlformats.org/drawingml/2006/picture" xmlns:c="http://schemas.openxmlformats.org/drawingml/2006/chart" xmlns:lc="http://schemas.openxmlformats.org/drawingml/2006/lockedCanvas" xmlns:dgm="http://schemas.openxmlformats.org/drawingml/2006/diagram" xmlns:wps="http://schemas.microsoft.com/office/word/2010/wordprocessingShape" xmlns:wpg="http://schemas.microsoft.com/office/word/2010/wordprocessingGroup">
+  <w:comment w:author="Daniel Berlien" w:id="1" w:date="2016-08-28T08:19:48Z">
+    <w:p>
+      <w:pPr>
+        <w:keepNext w:val="0"/>
+        <w:keepLines w:val="0"/>
+        <w:widowControl w:val="0"/>
+        <w:spacing w:after="0" w:before="0" w:line="240" w:lineRule="auto"/>
+        <w:ind w:left="0" w:right="0" w:firstLine="0"/>
+        <w:contextualSpacing w:val="0"/>
+        <w:jc w:val="left"/>
+      </w:pPr>
+      <w:r>
+        <w:rPr>
+          <w:rFonts w:ascii="Arial" w:cs="Arial" w:eastAsia="Arial" w:hAnsi="Arial"/>
+          <w:b w:val="0"/>
+          <w:i w:val="0"/>
+          <w:smallCaps w:val="0"/>
+          <w:strike w:val="0"/>
+          <w:color w:val="000000"/>
+          <w:sz w:val="22"/>
+          <w:szCs w:val="22"/>
+          <w:u w:val="none"/>
+          <w:vertAlign w:val="baseline"/>
+          <w:rtl w:val="0"/>
+        </w:rPr>
+        <w:t xml:space="preserve">Se indica el self?</w:t>
+      </w:r>
+    </w:p>
+  </w:comment>
+  <w:comment w:author="Daniel Berlien" w:id="0" w:date="2016-08-28T08:12:38Z">
+    <w:p>
+      <w:pPr>
+        <w:keepNext w:val="0"/>
+        <w:keepLines w:val="0"/>
+        <w:widowControl w:val="0"/>
+        <w:spacing w:after="0" w:before="0" w:line="240" w:lineRule="auto"/>
+        <w:ind w:left="0" w:right="0" w:firstLine="0"/>
+        <w:contextualSpacing w:val="0"/>
+        <w:jc w:val="left"/>
+      </w:pPr>
+      <w:r>
+        <w:rPr>
+          <w:rFonts w:ascii="Arial" w:cs="Arial" w:eastAsia="Arial" w:hAnsi="Arial"/>
+          <w:b w:val="0"/>
+          <w:i w:val="0"/>
+          <w:smallCaps w:val="0"/>
+          <w:strike w:val="0"/>
+          <w:color w:val="000000"/>
+          <w:sz w:val="22"/>
+          <w:szCs w:val="22"/>
+          <w:u w:val="none"/>
+          <w:vertAlign w:val="baseline"/>
+          <w:rtl w:val="0"/>
+        </w:rPr>
+        <w:t xml:space="preserve">Los archivos son considerados como clases o deben estar explicitamente programados como clases?</w:t>
+      </w:r>
+    </w:p>
+  </w:comment>
+</w:comments>
+</file>
+
 <file path=word/numbering.xml><?xml version="1.0" encoding="utf-8"?>
 <w:numbering xmlns:mc="http://schemas.openxmlformats.org/markup-compatibility/2006" xmlns:o="urn:schemas-microsoft-com:office:office" xmlns:r="http://schemas.openxmlformats.org/officeDocument/2006/relationships" xmlns:m="http://schemas.openxmlformats.org/officeDocument/2006/math" xmlns:v="urn:schemas-microsoft-com:vml" xmlns:wp="http://schemas.openxmlformats.org/drawingml/2006/wordprocessingDrawing" xmlns:w10="urn:schemas-microsoft-com:office:word" xmlns:w="http://schemas.openxmlformats.org/wordprocessingml/2006/main" xmlns:wne="http://schemas.microsoft.com/office/word/2006/wordml" xmlns:sl="http://schemas.openxmlformats.org/schemaLibrary/2006/main" xmlns:a="http://schemas.openxmlformats.org/drawingml/2006/main" xmlns:pic="http://schemas.openxmlformats.org/drawingml/2006/picture" xmlns:c="http://schemas.openxmlformats.org/drawingml/2006/chart" xmlns:lc="http://schemas.openxmlformats.org/drawingml/2006/lockedCanvas" xmlns:dgm="http://schemas.openxmlformats.org/drawingml/2006/diagram" xmlns:wps="http://schemas.microsoft.com/office/word/2010/wordprocessingShape" xmlns:wpg="http://schemas.microsoft.com/office/word/2010/wordprocessingGroup">
   <w:abstractNum w:abstractNumId="1">
@@ -521,8 +1044,347 @@
       </w:rPr>
     </w:lvl>
   </w:abstractNum>
+  <w:abstractNum w:abstractNumId="2">
+    <w:lvl w:ilvl="0">
+      <w:start w:val="1"/>
+      <w:numFmt w:val="bullet"/>
+      <w:lvlText w:val="●"/>
+      <w:lvlJc w:val="left"/>
+      <w:pPr>
+        <w:ind w:left="720" w:firstLine="360"/>
+      </w:pPr>
+      <w:rPr>
+        <w:u w:val="none"/>
+      </w:rPr>
+    </w:lvl>
+    <w:lvl w:ilvl="1">
+      <w:start w:val="1"/>
+      <w:numFmt w:val="bullet"/>
+      <w:lvlText w:val="○"/>
+      <w:lvlJc w:val="left"/>
+      <w:pPr>
+        <w:ind w:left="1440" w:firstLine="1080"/>
+      </w:pPr>
+      <w:rPr>
+        <w:u w:val="none"/>
+      </w:rPr>
+    </w:lvl>
+    <w:lvl w:ilvl="2">
+      <w:start w:val="1"/>
+      <w:numFmt w:val="bullet"/>
+      <w:lvlText w:val="■"/>
+      <w:lvlJc w:val="left"/>
+      <w:pPr>
+        <w:ind w:left="2160" w:firstLine="1800"/>
+      </w:pPr>
+      <w:rPr>
+        <w:u w:val="none"/>
+      </w:rPr>
+    </w:lvl>
+    <w:lvl w:ilvl="3">
+      <w:start w:val="1"/>
+      <w:numFmt w:val="bullet"/>
+      <w:lvlText w:val="●"/>
+      <w:lvlJc w:val="left"/>
+      <w:pPr>
+        <w:ind w:left="2880" w:firstLine="2520"/>
+      </w:pPr>
+      <w:rPr>
+        <w:u w:val="none"/>
+      </w:rPr>
+    </w:lvl>
+    <w:lvl w:ilvl="4">
+      <w:start w:val="1"/>
+      <w:numFmt w:val="bullet"/>
+      <w:lvlText w:val="○"/>
+      <w:lvlJc w:val="left"/>
+      <w:pPr>
+        <w:ind w:left="3600" w:firstLine="3240"/>
+      </w:pPr>
+      <w:rPr>
+        <w:u w:val="none"/>
+      </w:rPr>
+    </w:lvl>
+    <w:lvl w:ilvl="5">
+      <w:start w:val="1"/>
+      <w:numFmt w:val="bullet"/>
+      <w:lvlText w:val="■"/>
+      <w:lvlJc w:val="left"/>
+      <w:pPr>
+        <w:ind w:left="4320" w:firstLine="3960"/>
+      </w:pPr>
+      <w:rPr>
+        <w:u w:val="none"/>
+      </w:rPr>
+    </w:lvl>
+    <w:lvl w:ilvl="6">
+      <w:start w:val="1"/>
+      <w:numFmt w:val="bullet"/>
+      <w:lvlText w:val="●"/>
+      <w:lvlJc w:val="left"/>
+      <w:pPr>
+        <w:ind w:left="5040" w:firstLine="4680"/>
+      </w:pPr>
+      <w:rPr>
+        <w:u w:val="none"/>
+      </w:rPr>
+    </w:lvl>
+    <w:lvl w:ilvl="7">
+      <w:start w:val="1"/>
+      <w:numFmt w:val="bullet"/>
+      <w:lvlText w:val="○"/>
+      <w:lvlJc w:val="left"/>
+      <w:pPr>
+        <w:ind w:left="5760" w:firstLine="5400"/>
+      </w:pPr>
+      <w:rPr>
+        <w:u w:val="none"/>
+      </w:rPr>
+    </w:lvl>
+    <w:lvl w:ilvl="8">
+      <w:start w:val="1"/>
+      <w:numFmt w:val="bullet"/>
+      <w:lvlText w:val="■"/>
+      <w:lvlJc w:val="left"/>
+      <w:pPr>
+        <w:ind w:left="6480" w:firstLine="6120"/>
+      </w:pPr>
+      <w:rPr>
+        <w:u w:val="none"/>
+      </w:rPr>
+    </w:lvl>
+  </w:abstractNum>
+  <w:abstractNum w:abstractNumId="3">
+    <w:lvl w:ilvl="0">
+      <w:start w:val="1"/>
+      <w:numFmt w:val="bullet"/>
+      <w:lvlText w:val="●"/>
+      <w:lvlJc w:val="left"/>
+      <w:pPr>
+        <w:ind w:left="720" w:firstLine="360"/>
+      </w:pPr>
+      <w:rPr>
+        <w:u w:val="none"/>
+      </w:rPr>
+    </w:lvl>
+    <w:lvl w:ilvl="1">
+      <w:start w:val="1"/>
+      <w:numFmt w:val="bullet"/>
+      <w:lvlText w:val="○"/>
+      <w:lvlJc w:val="left"/>
+      <w:pPr>
+        <w:ind w:left="1440" w:firstLine="1080"/>
+      </w:pPr>
+      <w:rPr>
+        <w:u w:val="none"/>
+      </w:rPr>
+    </w:lvl>
+    <w:lvl w:ilvl="2">
+      <w:start w:val="1"/>
+      <w:numFmt w:val="bullet"/>
+      <w:lvlText w:val="■"/>
+      <w:lvlJc w:val="left"/>
+      <w:pPr>
+        <w:ind w:left="2160" w:firstLine="1800"/>
+      </w:pPr>
+      <w:rPr>
+        <w:u w:val="none"/>
+      </w:rPr>
+    </w:lvl>
+    <w:lvl w:ilvl="3">
+      <w:start w:val="1"/>
+      <w:numFmt w:val="bullet"/>
+      <w:lvlText w:val="●"/>
+      <w:lvlJc w:val="left"/>
+      <w:pPr>
+        <w:ind w:left="2880" w:firstLine="2520"/>
+      </w:pPr>
+      <w:rPr>
+        <w:u w:val="none"/>
+      </w:rPr>
+    </w:lvl>
+    <w:lvl w:ilvl="4">
+      <w:start w:val="1"/>
+      <w:numFmt w:val="bullet"/>
+      <w:lvlText w:val="○"/>
+      <w:lvlJc w:val="left"/>
+      <w:pPr>
+        <w:ind w:left="3600" w:firstLine="3240"/>
+      </w:pPr>
+      <w:rPr>
+        <w:u w:val="none"/>
+      </w:rPr>
+    </w:lvl>
+    <w:lvl w:ilvl="5">
+      <w:start w:val="1"/>
+      <w:numFmt w:val="bullet"/>
+      <w:lvlText w:val="■"/>
+      <w:lvlJc w:val="left"/>
+      <w:pPr>
+        <w:ind w:left="4320" w:firstLine="3960"/>
+      </w:pPr>
+      <w:rPr>
+        <w:u w:val="none"/>
+      </w:rPr>
+    </w:lvl>
+    <w:lvl w:ilvl="6">
+      <w:start w:val="1"/>
+      <w:numFmt w:val="bullet"/>
+      <w:lvlText w:val="●"/>
+      <w:lvlJc w:val="left"/>
+      <w:pPr>
+        <w:ind w:left="5040" w:firstLine="4680"/>
+      </w:pPr>
+      <w:rPr>
+        <w:u w:val="none"/>
+      </w:rPr>
+    </w:lvl>
+    <w:lvl w:ilvl="7">
+      <w:start w:val="1"/>
+      <w:numFmt w:val="bullet"/>
+      <w:lvlText w:val="○"/>
+      <w:lvlJc w:val="left"/>
+      <w:pPr>
+        <w:ind w:left="5760" w:firstLine="5400"/>
+      </w:pPr>
+      <w:rPr>
+        <w:u w:val="none"/>
+      </w:rPr>
+    </w:lvl>
+    <w:lvl w:ilvl="8">
+      <w:start w:val="1"/>
+      <w:numFmt w:val="bullet"/>
+      <w:lvlText w:val="■"/>
+      <w:lvlJc w:val="left"/>
+      <w:pPr>
+        <w:ind w:left="6480" w:firstLine="6120"/>
+      </w:pPr>
+      <w:rPr>
+        <w:u w:val="none"/>
+      </w:rPr>
+    </w:lvl>
+  </w:abstractNum>
+  <w:abstractNum w:abstractNumId="4">
+    <w:lvl w:ilvl="0">
+      <w:start w:val="1"/>
+      <w:numFmt w:val="bullet"/>
+      <w:lvlText w:val="●"/>
+      <w:lvlJc w:val="left"/>
+      <w:pPr>
+        <w:ind w:left="720" w:firstLine="360"/>
+      </w:pPr>
+      <w:rPr>
+        <w:u w:val="none"/>
+      </w:rPr>
+    </w:lvl>
+    <w:lvl w:ilvl="1">
+      <w:start w:val="1"/>
+      <w:numFmt w:val="bullet"/>
+      <w:lvlText w:val="○"/>
+      <w:lvlJc w:val="left"/>
+      <w:pPr>
+        <w:ind w:left="1440" w:firstLine="1080"/>
+      </w:pPr>
+      <w:rPr>
+        <w:u w:val="none"/>
+      </w:rPr>
+    </w:lvl>
+    <w:lvl w:ilvl="2">
+      <w:start w:val="1"/>
+      <w:numFmt w:val="bullet"/>
+      <w:lvlText w:val="■"/>
+      <w:lvlJc w:val="left"/>
+      <w:pPr>
+        <w:ind w:left="2160" w:firstLine="1800"/>
+      </w:pPr>
+      <w:rPr>
+        <w:u w:val="none"/>
+      </w:rPr>
+    </w:lvl>
+    <w:lvl w:ilvl="3">
+      <w:start w:val="1"/>
+      <w:numFmt w:val="bullet"/>
+      <w:lvlText w:val="●"/>
+      <w:lvlJc w:val="left"/>
+      <w:pPr>
+        <w:ind w:left="2880" w:firstLine="2520"/>
+      </w:pPr>
+      <w:rPr>
+        <w:u w:val="none"/>
+      </w:rPr>
+    </w:lvl>
+    <w:lvl w:ilvl="4">
+      <w:start w:val="1"/>
+      <w:numFmt w:val="bullet"/>
+      <w:lvlText w:val="○"/>
+      <w:lvlJc w:val="left"/>
+      <w:pPr>
+        <w:ind w:left="3600" w:firstLine="3240"/>
+      </w:pPr>
+      <w:rPr>
+        <w:u w:val="none"/>
+      </w:rPr>
+    </w:lvl>
+    <w:lvl w:ilvl="5">
+      <w:start w:val="1"/>
+      <w:numFmt w:val="bullet"/>
+      <w:lvlText w:val="■"/>
+      <w:lvlJc w:val="left"/>
+      <w:pPr>
+        <w:ind w:left="4320" w:firstLine="3960"/>
+      </w:pPr>
+      <w:rPr>
+        <w:u w:val="none"/>
+      </w:rPr>
+    </w:lvl>
+    <w:lvl w:ilvl="6">
+      <w:start w:val="1"/>
+      <w:numFmt w:val="bullet"/>
+      <w:lvlText w:val="●"/>
+      <w:lvlJc w:val="left"/>
+      <w:pPr>
+        <w:ind w:left="5040" w:firstLine="4680"/>
+      </w:pPr>
+      <w:rPr>
+        <w:u w:val="none"/>
+      </w:rPr>
+    </w:lvl>
+    <w:lvl w:ilvl="7">
+      <w:start w:val="1"/>
+      <w:numFmt w:val="bullet"/>
+      <w:lvlText w:val="○"/>
+      <w:lvlJc w:val="left"/>
+      <w:pPr>
+        <w:ind w:left="5760" w:firstLine="5400"/>
+      </w:pPr>
+      <w:rPr>
+        <w:u w:val="none"/>
+      </w:rPr>
+    </w:lvl>
+    <w:lvl w:ilvl="8">
+      <w:start w:val="1"/>
+      <w:numFmt w:val="bullet"/>
+      <w:lvlText w:val="■"/>
+      <w:lvlJc w:val="left"/>
+      <w:pPr>
+        <w:ind w:left="6480" w:firstLine="6120"/>
+      </w:pPr>
+      <w:rPr>
+        <w:u w:val="none"/>
+      </w:rPr>
+    </w:lvl>
+  </w:abstractNum>
   <w:num w:numId="1">
     <w:abstractNumId w:val="1"/>
+  </w:num>
+  <w:num w:numId="2">
+    <w:abstractNumId w:val="2"/>
+  </w:num>
+  <w:num w:numId="3">
+    <w:abstractNumId w:val="3"/>
+  </w:num>
+  <w:num w:numId="4">
+    <w:abstractNumId w:val="4"/>
   </w:num>
 </w:numbering>
 </file>

</xml_diff>

<commit_message>
Actualizado el doc con los datos de la version 1
</commit_message>
<xml_diff>
--- a/Doc_Version1.docx
+++ b/Doc_Version1.docx
@@ -3,6 +3,17 @@
 <w:document xmlns:mc="http://schemas.openxmlformats.org/markup-compatibility/2006" xmlns:o="urn:schemas-microsoft-com:office:office" xmlns:r="http://schemas.openxmlformats.org/officeDocument/2006/relationships" xmlns:m="http://schemas.openxmlformats.org/officeDocument/2006/math" xmlns:v="urn:schemas-microsoft-com:vml" xmlns:wp="http://schemas.openxmlformats.org/drawingml/2006/wordprocessingDrawing" xmlns:w10="urn:schemas-microsoft-com:office:word" xmlns:w="http://schemas.openxmlformats.org/wordprocessingml/2006/main" xmlns:wne="http://schemas.microsoft.com/office/word/2006/wordml" xmlns:sl="http://schemas.openxmlformats.org/schemaLibrary/2006/main" xmlns:a="http://schemas.openxmlformats.org/drawingml/2006/main" xmlns:pic="http://schemas.openxmlformats.org/drawingml/2006/picture" xmlns:c="http://schemas.openxmlformats.org/drawingml/2006/chart" xmlns:lc="http://schemas.openxmlformats.org/drawingml/2006/lockedCanvas" xmlns:dgm="http://schemas.openxmlformats.org/drawingml/2006/diagram" xmlns:wps="http://schemas.microsoft.com/office/word/2010/wordprocessingShape" xmlns:wpg="http://schemas.microsoft.com/office/word/2010/wordprocessingGroup">
   <w:background w:color="FFFFFF"/>
   <w:body>
+    <w:p>
+      <w:pPr>
+        <w:contextualSpacing w:val="0"/>
+      </w:pPr>
+      <w:r>
+        <w:rPr>
+          <w:rtl w:val="0"/>
+        </w:rPr>
+        <w:t xml:space="preserve">En commit: 46ecd47 de github</w:t>
+      </w:r>
+    </w:p>
     <w:p>
       <w:pPr>
         <w:contextualSpacing w:val="0"/>
@@ -402,6 +413,10 @@
         <w:t xml:space="preserve">El programa contendrá las siguientes </w:t>
       </w:r>
       <w:commentRangeStart w:id="0"/>
+      <w:commentRangeStart w:id="1"/>
+      <w:commentRangeStart w:id="2"/>
+      <w:commentRangeStart w:id="3"/>
+      <w:commentRangeStart w:id="4"/>
       <w:r>
         <w:rPr>
           <w:sz w:val="24"/>
@@ -413,6 +428,22 @@
       <w:commentRangeEnd w:id="0"/>
       <w:r>
         <w:commentReference w:id="0"/>
+      </w:r>
+      <w:commentRangeEnd w:id="1"/>
+      <w:r>
+        <w:commentReference w:id="1"/>
+      </w:r>
+      <w:commentRangeEnd w:id="2"/>
+      <w:r>
+        <w:commentReference w:id="2"/>
+      </w:r>
+      <w:commentRangeEnd w:id="3"/>
+      <w:r>
+        <w:commentReference w:id="3"/>
+      </w:r>
+      <w:commentRangeEnd w:id="4"/>
+      <w:r>
+        <w:commentReference w:id="4"/>
       </w:r>
       <w:r>
         <w:rPr>
@@ -572,7 +603,7 @@
         </w:rPr>
         <w:t xml:space="preserve">ui_actions</w:t>
       </w:r>
-      <w:commentRangeStart w:id="1"/>
+      <w:commentRangeStart w:id="5"/>
       <w:r>
         <w:rPr>
           <w:sz w:val="24"/>
@@ -581,9 +612,9 @@
         </w:rPr>
         <w:t xml:space="preserve">()</w:t>
       </w:r>
-      <w:commentRangeEnd w:id="1"/>
-      <w:r>
-        <w:commentReference w:id="1"/>
+      <w:commentRangeEnd w:id="5"/>
+      <w:r>
+        <w:commentReference w:id="5"/>
       </w:r>
       <w:r>
         <w:rPr>
@@ -852,7 +883,1204 @@
           <w:szCs w:val="24"/>
           <w:rtl w:val="0"/>
         </w:rPr>
-        <w:t xml:space="preserve">*Agregar casos de úso y diagrama de clases</w:t>
+        <w:t xml:space="preserve">*Agregar casos de uso y diagrama de clases</w:t>
+      </w:r>
+    </w:p>
+    <w:p>
+      <w:pPr>
+        <w:contextualSpacing w:val="0"/>
+      </w:pPr>
+      <w:r>
+        <w:rPr>
+          <w:rtl w:val="0"/>
+        </w:rPr>
+      </w:r>
+    </w:p>
+    <w:p>
+      <w:pPr>
+        <w:contextualSpacing w:val="0"/>
+      </w:pPr>
+      <w:r>
+        <w:rPr>
+          <w:sz w:val="24"/>
+          <w:szCs w:val="24"/>
+          <w:rtl w:val="0"/>
+        </w:rPr>
+        <w:t xml:space="preserve">Casos de uso:</w:t>
+      </w:r>
+    </w:p>
+    <w:p>
+      <w:pPr>
+        <w:contextualSpacing w:val="0"/>
+      </w:pPr>
+      <w:r>
+        <mc:AlternateContent>
+          <mc:Choice Requires="wpg">
+            <w:drawing>
+              <wp:inline distB="114300" distT="114300" distL="114300" distR="114300">
+                <wp:extent cx="5731200" cy="3302570"/>
+                <wp:effectExtent b="0" l="0" r="0" t="0"/>
+                <wp:docPr id="1" name=""/>
+                <a:graphic>
+                  <a:graphicData uri="http://schemas.microsoft.com/office/word/2010/wordprocessingGroup">
+                    <wpg:wgp>
+                      <wpg:cNvGrpSpPr/>
+                      <wpg:grpSpPr>
+                        <a:xfrm>
+                          <a:off x="328650" y="342900"/>
+                          <a:ext cx="5731200" cy="3302570"/>
+                          <a:chOff x="328650" y="342900"/>
+                          <a:chExt cx="5919600" cy="3400500"/>
+                        </a:xfrm>
+                      </wpg:grpSpPr>
+                      <wps:wsp>
+                        <wps:cNvSpPr/>
+                        <wps:cNvPr id="2" name="Shape 2"/>
+                        <wps:spPr>
+                          <a:xfrm>
+                            <a:off x="1524000" y="342900"/>
+                            <a:ext cx="4562400" cy="3400500"/>
+                          </a:xfrm>
+                          <a:prstGeom prst="rect">
+                            <a:avLst/>
+                          </a:prstGeom>
+                          <a:solidFill>
+                            <a:srgbClr val="CCCCCC"/>
+                          </a:solidFill>
+                          <a:ln cap="flat" cmpd="sng" w="9525">
+                            <a:solidFill>
+                              <a:srgbClr val="000000"/>
+                            </a:solidFill>
+                            <a:prstDash val="solid"/>
+                            <a:round/>
+                            <a:headEnd len="med" w="med" type="none"/>
+                            <a:tailEnd len="med" w="med" type="none"/>
+                          </a:ln>
+                        </wps:spPr>
+                        <wps:txbx>
+                          <w:txbxContent>
+                            <w:p>
+                              <w:pPr>
+                                <w:spacing w:after="0" w:before="0" w:line="240"/>
+                                <w:ind w:left="0" w:right="0" w:firstLine="0"/>
+                                <w:jc w:val="left"/>
+                                <w:textDirection w:val="btLr"/>
+                              </w:pPr>
+                            </w:p>
+                          </w:txbxContent>
+                        </wps:txbx>
+                        <wps:bodyPr anchorCtr="0" anchor="ctr" bIns="91425" lIns="91425" rIns="91425" tIns="91425"/>
+                      </wps:wsp>
+                      <wps:wsp>
+                        <wps:cNvSpPr/>
+                        <wps:cNvPr id="3" name="Shape 3"/>
+                        <wps:spPr>
+                          <a:xfrm>
+                            <a:off x="4495800" y="3152775"/>
+                            <a:ext cx="1266900" cy="257100"/>
+                          </a:xfrm>
+                          <a:prstGeom prst="ellipse">
+                            <a:avLst/>
+                          </a:prstGeom>
+                          <a:solidFill>
+                            <a:srgbClr val="EFEFEF"/>
+                          </a:solidFill>
+                          <a:ln cap="flat" cmpd="sng" w="9525">
+                            <a:solidFill>
+                              <a:srgbClr val="000000"/>
+                            </a:solidFill>
+                            <a:prstDash val="solid"/>
+                            <a:round/>
+                            <a:headEnd len="med" w="med" type="none"/>
+                            <a:tailEnd len="med" w="med" type="none"/>
+                          </a:ln>
+                        </wps:spPr>
+                        <wps:txbx>
+                          <w:txbxContent>
+                            <w:p>
+                              <w:pPr>
+                                <w:spacing w:after="0" w:before="0" w:line="240"/>
+                                <w:ind w:left="0" w:right="0" w:firstLine="0"/>
+                                <w:jc w:val="left"/>
+                                <w:textDirection w:val="btLr"/>
+                              </w:pPr>
+                            </w:p>
+                          </w:txbxContent>
+                        </wps:txbx>
+                        <wps:bodyPr anchorCtr="0" anchor="ctr" bIns="91425" lIns="91425" rIns="91425" tIns="91425"/>
+                      </wps:wsp>
+                      <wps:wsp>
+                        <wps:cNvSpPr/>
+                        <wps:cNvPr id="4" name="Shape 4"/>
+                        <wps:spPr>
+                          <a:xfrm>
+                            <a:off x="4495800" y="2748025"/>
+                            <a:ext cx="1219200" cy="257100"/>
+                          </a:xfrm>
+                          <a:prstGeom prst="ellipse">
+                            <a:avLst/>
+                          </a:prstGeom>
+                          <a:solidFill>
+                            <a:srgbClr val="EFEFEF"/>
+                          </a:solidFill>
+                          <a:ln cap="flat" cmpd="sng" w="9525">
+                            <a:solidFill>
+                              <a:srgbClr val="000000"/>
+                            </a:solidFill>
+                            <a:prstDash val="solid"/>
+                            <a:round/>
+                            <a:headEnd len="med" w="med" type="none"/>
+                            <a:tailEnd len="med" w="med" type="none"/>
+                          </a:ln>
+                        </wps:spPr>
+                        <wps:txbx>
+                          <w:txbxContent>
+                            <w:p>
+                              <w:pPr>
+                                <w:spacing w:after="0" w:before="0" w:line="240"/>
+                                <w:ind w:left="0" w:right="0" w:firstLine="0"/>
+                                <w:jc w:val="left"/>
+                                <w:textDirection w:val="btLr"/>
+                              </w:pPr>
+                            </w:p>
+                          </w:txbxContent>
+                        </wps:txbx>
+                        <wps:bodyPr anchorCtr="0" anchor="ctr" bIns="91425" lIns="91425" rIns="91425" tIns="91425"/>
+                      </wps:wsp>
+                      <wps:wsp>
+                        <wps:cNvSpPr/>
+                        <wps:cNvPr id="5" name="Shape 5"/>
+                        <wps:spPr>
+                          <a:xfrm>
+                            <a:off x="4495800" y="2314625"/>
+                            <a:ext cx="1219200" cy="257100"/>
+                          </a:xfrm>
+                          <a:prstGeom prst="ellipse">
+                            <a:avLst/>
+                          </a:prstGeom>
+                          <a:solidFill>
+                            <a:srgbClr val="EFEFEF"/>
+                          </a:solidFill>
+                          <a:ln cap="flat" cmpd="sng" w="9525">
+                            <a:solidFill>
+                              <a:srgbClr val="000000"/>
+                            </a:solidFill>
+                            <a:prstDash val="solid"/>
+                            <a:round/>
+                            <a:headEnd len="med" w="med" type="none"/>
+                            <a:tailEnd len="med" w="med" type="none"/>
+                          </a:ln>
+                        </wps:spPr>
+                        <wps:txbx>
+                          <w:txbxContent>
+                            <w:p>
+                              <w:pPr>
+                                <w:spacing w:after="0" w:before="0" w:line="240"/>
+                                <w:ind w:left="0" w:right="0" w:firstLine="0"/>
+                                <w:jc w:val="left"/>
+                                <w:textDirection w:val="btLr"/>
+                              </w:pPr>
+                            </w:p>
+                          </w:txbxContent>
+                        </wps:txbx>
+                        <wps:bodyPr anchorCtr="0" anchor="ctr" bIns="91425" lIns="91425" rIns="91425" tIns="91425"/>
+                      </wps:wsp>
+                      <wps:wsp>
+                        <wps:cNvSpPr/>
+                        <wps:cNvPr id="6" name="Shape 6"/>
+                        <wps:spPr>
+                          <a:xfrm>
+                            <a:off x="4495800" y="1881225"/>
+                            <a:ext cx="1114500" cy="257100"/>
+                          </a:xfrm>
+                          <a:prstGeom prst="ellipse">
+                            <a:avLst/>
+                          </a:prstGeom>
+                          <a:solidFill>
+                            <a:srgbClr val="EFEFEF"/>
+                          </a:solidFill>
+                          <a:ln cap="flat" cmpd="sng" w="9525">
+                            <a:solidFill>
+                              <a:srgbClr val="000000"/>
+                            </a:solidFill>
+                            <a:prstDash val="solid"/>
+                            <a:round/>
+                            <a:headEnd len="med" w="med" type="none"/>
+                            <a:tailEnd len="med" w="med" type="none"/>
+                          </a:ln>
+                        </wps:spPr>
+                        <wps:txbx>
+                          <w:txbxContent>
+                            <w:p>
+                              <w:pPr>
+                                <w:spacing w:after="0" w:before="0" w:line="240"/>
+                                <w:ind w:left="0" w:right="0" w:firstLine="0"/>
+                                <w:jc w:val="left"/>
+                                <w:textDirection w:val="btLr"/>
+                              </w:pPr>
+                            </w:p>
+                          </w:txbxContent>
+                        </wps:txbx>
+                        <wps:bodyPr anchorCtr="0" anchor="ctr" bIns="91425" lIns="91425" rIns="91425" tIns="91425"/>
+                      </wps:wsp>
+                      <wps:wsp>
+                        <wps:cNvSpPr/>
+                        <wps:cNvPr id="7" name="Shape 7"/>
+                        <wps:spPr>
+                          <a:xfrm>
+                            <a:off x="4495800" y="1457325"/>
+                            <a:ext cx="933300" cy="257100"/>
+                          </a:xfrm>
+                          <a:prstGeom prst="ellipse">
+                            <a:avLst/>
+                          </a:prstGeom>
+                          <a:solidFill>
+                            <a:srgbClr val="EFEFEF"/>
+                          </a:solidFill>
+                          <a:ln cap="flat" cmpd="sng" w="9525">
+                            <a:solidFill>
+                              <a:srgbClr val="000000"/>
+                            </a:solidFill>
+                            <a:prstDash val="solid"/>
+                            <a:round/>
+                            <a:headEnd len="med" w="med" type="none"/>
+                            <a:tailEnd len="med" w="med" type="none"/>
+                          </a:ln>
+                        </wps:spPr>
+                        <wps:txbx>
+                          <w:txbxContent>
+                            <w:p>
+                              <w:pPr>
+                                <w:spacing w:after="0" w:before="0" w:line="240"/>
+                                <w:ind w:left="0" w:right="0" w:firstLine="0"/>
+                                <w:jc w:val="left"/>
+                                <w:textDirection w:val="btLr"/>
+                              </w:pPr>
+                            </w:p>
+                          </w:txbxContent>
+                        </wps:txbx>
+                        <wps:bodyPr anchorCtr="0" anchor="ctr" bIns="91425" lIns="91425" rIns="91425" tIns="91425"/>
+                      </wps:wsp>
+                      <wps:wsp>
+                        <wps:cNvSpPr/>
+                        <wps:cNvPr id="8" name="Shape 8"/>
+                        <wps:spPr>
+                          <a:xfrm>
+                            <a:off x="4457700" y="1047750"/>
+                            <a:ext cx="1076400" cy="257100"/>
+                          </a:xfrm>
+                          <a:prstGeom prst="ellipse">
+                            <a:avLst/>
+                          </a:prstGeom>
+                          <a:solidFill>
+                            <a:srgbClr val="EFEFEF"/>
+                          </a:solidFill>
+                          <a:ln cap="flat" cmpd="sng" w="9525">
+                            <a:solidFill>
+                              <a:srgbClr val="000000"/>
+                            </a:solidFill>
+                            <a:prstDash val="solid"/>
+                            <a:round/>
+                            <a:headEnd len="med" w="med" type="none"/>
+                            <a:tailEnd len="med" w="med" type="none"/>
+                          </a:ln>
+                        </wps:spPr>
+                        <wps:txbx>
+                          <w:txbxContent>
+                            <w:p>
+                              <w:pPr>
+                                <w:spacing w:after="0" w:before="0" w:line="240"/>
+                                <w:ind w:left="0" w:right="0" w:firstLine="0"/>
+                                <w:jc w:val="left"/>
+                                <w:textDirection w:val="btLr"/>
+                              </w:pPr>
+                            </w:p>
+                          </w:txbxContent>
+                        </wps:txbx>
+                        <wps:bodyPr anchorCtr="0" anchor="ctr" bIns="91425" lIns="91425" rIns="91425" tIns="91425"/>
+                      </wps:wsp>
+                      <wps:wsp>
+                        <wps:cNvSpPr/>
+                        <wps:cNvPr id="9" name="Shape 9"/>
+                        <wps:spPr>
+                          <a:xfrm>
+                            <a:off x="2057400" y="3009900"/>
+                            <a:ext cx="1114500" cy="304800"/>
+                          </a:xfrm>
+                          <a:prstGeom prst="ellipse">
+                            <a:avLst/>
+                          </a:prstGeom>
+                          <a:solidFill>
+                            <a:srgbClr val="EFEFEF"/>
+                          </a:solidFill>
+                          <a:ln cap="flat" cmpd="sng" w="9525">
+                            <a:solidFill>
+                              <a:srgbClr val="000000"/>
+                            </a:solidFill>
+                            <a:prstDash val="solid"/>
+                            <a:round/>
+                            <a:headEnd len="med" w="med" type="none"/>
+                            <a:tailEnd len="med" w="med" type="none"/>
+                          </a:ln>
+                        </wps:spPr>
+                        <wps:txbx>
+                          <w:txbxContent>
+                            <w:p>
+                              <w:pPr>
+                                <w:spacing w:after="0" w:before="0" w:line="240"/>
+                                <w:ind w:left="0" w:right="0" w:firstLine="0"/>
+                                <w:jc w:val="left"/>
+                                <w:textDirection w:val="btLr"/>
+                              </w:pPr>
+                            </w:p>
+                          </w:txbxContent>
+                        </wps:txbx>
+                        <wps:bodyPr anchorCtr="0" anchor="ctr" bIns="91425" lIns="91425" rIns="91425" tIns="91425"/>
+                      </wps:wsp>
+                      <wps:wsp>
+                        <wps:cNvSpPr/>
+                        <wps:cNvPr id="10" name="Shape 10"/>
+                        <wps:spPr>
+                          <a:xfrm>
+                            <a:off x="2047875" y="1076325"/>
+                            <a:ext cx="1400100" cy="304800"/>
+                          </a:xfrm>
+                          <a:prstGeom prst="ellipse">
+                            <a:avLst/>
+                          </a:prstGeom>
+                          <a:solidFill>
+                            <a:srgbClr val="EFEFEF"/>
+                          </a:solidFill>
+                          <a:ln cap="flat" cmpd="sng" w="9525">
+                            <a:solidFill>
+                              <a:srgbClr val="000000"/>
+                            </a:solidFill>
+                            <a:prstDash val="solid"/>
+                            <a:round/>
+                            <a:headEnd len="med" w="med" type="none"/>
+                            <a:tailEnd len="med" w="med" type="none"/>
+                          </a:ln>
+                        </wps:spPr>
+                        <wps:txbx>
+                          <w:txbxContent>
+                            <w:p>
+                              <w:pPr>
+                                <w:spacing w:after="0" w:before="0" w:line="240"/>
+                                <w:ind w:left="0" w:right="0" w:firstLine="0"/>
+                                <w:jc w:val="left"/>
+                                <w:textDirection w:val="btLr"/>
+                              </w:pPr>
+                            </w:p>
+                          </w:txbxContent>
+                        </wps:txbx>
+                        <wps:bodyPr anchorCtr="0" anchor="ctr" bIns="91425" lIns="91425" rIns="91425" tIns="91425"/>
+                      </wps:wsp>
+                      <wps:wsp>
+                        <wps:cNvSpPr/>
+                        <wps:cNvPr id="11" name="Shape 11"/>
+                        <wps:spPr>
+                          <a:xfrm>
+                            <a:off x="514350" y="1419225"/>
+                            <a:ext cx="266700" cy="247500"/>
+                          </a:xfrm>
+                          <a:prstGeom prst="ellipse">
+                            <a:avLst/>
+                          </a:prstGeom>
+                          <a:noFill/>
+                          <a:ln cap="flat" cmpd="sng" w="9525">
+                            <a:solidFill>
+                              <a:srgbClr val="000000"/>
+                            </a:solidFill>
+                            <a:prstDash val="solid"/>
+                            <a:round/>
+                            <a:headEnd len="med" w="med" type="none"/>
+                            <a:tailEnd len="med" w="med" type="none"/>
+                          </a:ln>
+                        </wps:spPr>
+                        <wps:txbx>
+                          <w:txbxContent>
+                            <w:p>
+                              <w:pPr>
+                                <w:spacing w:after="0" w:before="0" w:line="240"/>
+                                <w:ind w:left="0" w:right="0" w:firstLine="0"/>
+                                <w:jc w:val="left"/>
+                                <w:textDirection w:val="btLr"/>
+                              </w:pPr>
+                            </w:p>
+                          </w:txbxContent>
+                        </wps:txbx>
+                        <wps:bodyPr anchorCtr="0" anchor="ctr" bIns="91425" lIns="91425" rIns="91425" tIns="91425"/>
+                      </wps:wsp>
+                      <wps:wsp>
+                        <wps:cNvCnPr/>
+                        <wps:spPr>
+                          <a:xfrm>
+                            <a:off x="647700" y="1666725"/>
+                            <a:ext cx="9600" cy="619200"/>
+                          </a:xfrm>
+                          <a:prstGeom prst="straightConnector1">
+                            <a:avLst/>
+                          </a:prstGeom>
+                          <a:noFill/>
+                          <a:ln cap="flat" cmpd="sng" w="9525">
+                            <a:solidFill>
+                              <a:srgbClr val="000000"/>
+                            </a:solidFill>
+                            <a:prstDash val="solid"/>
+                            <a:round/>
+                            <a:headEnd len="lg" w="lg" type="none"/>
+                            <a:tailEnd len="lg" w="lg" type="none"/>
+                          </a:ln>
+                        </wps:spPr>
+                        <wps:bodyPr anchorCtr="0" anchor="ctr" bIns="91425" lIns="91425" rIns="91425" tIns="91425"/>
+                      </wps:wsp>
+                      <wps:wsp>
+                        <wps:cNvCnPr/>
+                        <wps:spPr>
+                          <a:xfrm flipH="1">
+                            <a:off x="504900" y="2285925"/>
+                            <a:ext cx="142800" cy="190500"/>
+                          </a:xfrm>
+                          <a:prstGeom prst="straightConnector1">
+                            <a:avLst/>
+                          </a:prstGeom>
+                          <a:noFill/>
+                          <a:ln cap="flat" cmpd="sng" w="9525">
+                            <a:solidFill>
+                              <a:srgbClr val="000000"/>
+                            </a:solidFill>
+                            <a:prstDash val="solid"/>
+                            <a:round/>
+                            <a:headEnd len="lg" w="lg" type="none"/>
+                            <a:tailEnd len="lg" w="lg" type="none"/>
+                          </a:ln>
+                        </wps:spPr>
+                        <wps:bodyPr anchorCtr="0" anchor="ctr" bIns="91425" lIns="91425" rIns="91425" tIns="91425"/>
+                      </wps:wsp>
+                      <wps:wsp>
+                        <wps:cNvCnPr/>
+                        <wps:spPr>
+                          <a:xfrm>
+                            <a:off x="657300" y="2304975"/>
+                            <a:ext cx="104700" cy="152400"/>
+                          </a:xfrm>
+                          <a:prstGeom prst="straightConnector1">
+                            <a:avLst/>
+                          </a:prstGeom>
+                          <a:noFill/>
+                          <a:ln cap="flat" cmpd="sng" w="9525">
+                            <a:solidFill>
+                              <a:srgbClr val="000000"/>
+                            </a:solidFill>
+                            <a:prstDash val="solid"/>
+                            <a:round/>
+                            <a:headEnd len="lg" w="lg" type="none"/>
+                            <a:tailEnd len="lg" w="lg" type="none"/>
+                          </a:ln>
+                        </wps:spPr>
+                        <wps:bodyPr anchorCtr="0" anchor="ctr" bIns="91425" lIns="91425" rIns="91425" tIns="91425"/>
+                      </wps:wsp>
+                      <wps:wsp>
+                        <wps:cNvCnPr/>
+                        <wps:spPr>
+                          <a:xfrm>
+                            <a:off x="647700" y="1804875"/>
+                            <a:ext cx="123900" cy="152400"/>
+                          </a:xfrm>
+                          <a:prstGeom prst="straightConnector1">
+                            <a:avLst/>
+                          </a:prstGeom>
+                          <a:noFill/>
+                          <a:ln cap="flat" cmpd="sng" w="9525">
+                            <a:solidFill>
+                              <a:srgbClr val="000000"/>
+                            </a:solidFill>
+                            <a:prstDash val="solid"/>
+                            <a:round/>
+                            <a:headEnd len="lg" w="lg" type="none"/>
+                            <a:tailEnd len="lg" w="lg" type="none"/>
+                          </a:ln>
+                        </wps:spPr>
+                        <wps:bodyPr anchorCtr="0" anchor="ctr" bIns="91425" lIns="91425" rIns="91425" tIns="91425"/>
+                      </wps:wsp>
+                      <wps:wsp>
+                        <wps:cNvCnPr/>
+                        <wps:spPr>
+                          <a:xfrm flipH="1">
+                            <a:off x="504900" y="1819125"/>
+                            <a:ext cx="142800" cy="123900"/>
+                          </a:xfrm>
+                          <a:prstGeom prst="straightConnector1">
+                            <a:avLst/>
+                          </a:prstGeom>
+                          <a:noFill/>
+                          <a:ln cap="flat" cmpd="sng" w="9525">
+                            <a:solidFill>
+                              <a:srgbClr val="000000"/>
+                            </a:solidFill>
+                            <a:prstDash val="solid"/>
+                            <a:round/>
+                            <a:headEnd len="lg" w="lg" type="none"/>
+                            <a:tailEnd len="lg" w="lg" type="none"/>
+                          </a:ln>
+                        </wps:spPr>
+                        <wps:bodyPr anchorCtr="0" anchor="ctr" bIns="91425" lIns="91425" rIns="91425" tIns="91425"/>
+                      </wps:wsp>
+                      <wps:wsp>
+                        <wps:cNvSpPr txBox="1"/>
+                        <wps:cNvPr id="17" name="Shape 17"/>
+                        <wps:spPr>
+                          <a:xfrm>
+                            <a:off x="328650" y="2524125"/>
+                            <a:ext cx="762000" cy="247500"/>
+                          </a:xfrm>
+                          <a:prstGeom prst="rect">
+                            <a:avLst/>
+                          </a:prstGeom>
+                          <a:noFill/>
+                          <a:ln>
+                            <a:noFill/>
+                          </a:ln>
+                        </wps:spPr>
+                        <wps:txbx>
+                          <w:txbxContent>
+                            <w:p>
+                              <w:pPr>
+                                <w:spacing w:after="0" w:before="0" w:line="240"/>
+                                <w:ind w:left="0" w:right="0" w:firstLine="0"/>
+                                <w:jc w:val="left"/>
+                                <w:textDirection w:val="btLr"/>
+                              </w:pPr>
+                              <w:r>
+                                <w:rPr>
+                                  <w:rFonts w:ascii="Arial" w:cs="Arial" w:eastAsia="Arial" w:hAnsi="Arial"/>
+                                  <w:b w:val="0"/>
+                                  <w:i w:val="0"/>
+                                  <w:smallCaps w:val="0"/>
+                                  <w:strike w:val="0"/>
+                                  <w:color w:val="000000"/>
+                                  <w:sz w:val="20"/>
+                                  <w:vertAlign w:val="baseline"/>
+                                </w:rPr>
+                                <w:t xml:space="preserve">Usuario</w:t>
+                              </w:r>
+                            </w:p>
+                          </w:txbxContent>
+                        </wps:txbx>
+                        <wps:bodyPr anchorCtr="0" anchor="t" bIns="91425" lIns="91425" rIns="91425" tIns="91425"/>
+                      </wps:wsp>
+                      <wps:wsp>
+                        <wps:cNvSpPr txBox="1"/>
+                        <wps:cNvPr id="18" name="Shape 18"/>
+                        <wps:spPr>
+                          <a:xfrm>
+                            <a:off x="2247900" y="466725"/>
+                            <a:ext cx="3895800" cy="257100"/>
+                          </a:xfrm>
+                          <a:prstGeom prst="rect">
+                            <a:avLst/>
+                          </a:prstGeom>
+                          <a:noFill/>
+                          <a:ln>
+                            <a:noFill/>
+                          </a:ln>
+                        </wps:spPr>
+                        <wps:txbx>
+                          <w:txbxContent>
+                            <w:p>
+                              <w:pPr>
+                                <w:spacing w:after="0" w:before="0" w:line="240"/>
+                                <w:ind w:left="0" w:right="0" w:firstLine="0"/>
+                                <w:jc w:val="left"/>
+                                <w:textDirection w:val="btLr"/>
+                              </w:pPr>
+                              <w:r>
+                                <w:rPr>
+                                  <w:rFonts w:ascii="Arial" w:cs="Arial" w:eastAsia="Arial" w:hAnsi="Arial"/>
+                                  <w:b w:val="0"/>
+                                  <w:i w:val="0"/>
+                                  <w:smallCaps w:val="0"/>
+                                  <w:strike w:val="0"/>
+                                  <w:color w:val="000000"/>
+                                  <w:sz w:val="28"/>
+                                  <w:vertAlign w:val="baseline"/>
+                                </w:rPr>
+                                <w:t xml:space="preserve">Sistema de administración de locales</w:t>
+                              </w:r>
+                            </w:p>
+                          </w:txbxContent>
+                        </wps:txbx>
+                        <wps:bodyPr anchorCtr="0" anchor="t" bIns="91425" lIns="91425" rIns="91425" tIns="91425"/>
+                      </wps:wsp>
+                      <wps:wsp>
+                        <wps:cNvSpPr txBox="1"/>
+                        <wps:cNvPr id="19" name="Shape 19"/>
+                        <wps:spPr>
+                          <a:xfrm>
+                            <a:off x="2047875" y="1076325"/>
+                            <a:ext cx="1733400" cy="342900"/>
+                          </a:xfrm>
+                          <a:prstGeom prst="rect">
+                            <a:avLst/>
+                          </a:prstGeom>
+                          <a:noFill/>
+                          <a:ln>
+                            <a:noFill/>
+                          </a:ln>
+                        </wps:spPr>
+                        <wps:txbx>
+                          <w:txbxContent>
+                            <w:p>
+                              <w:pPr>
+                                <w:spacing w:after="0" w:before="0" w:line="240"/>
+                                <w:ind w:left="0" w:right="0" w:firstLine="0"/>
+                                <w:jc w:val="left"/>
+                                <w:textDirection w:val="btLr"/>
+                              </w:pPr>
+                              <w:r>
+                                <w:rPr>
+                                  <w:rFonts w:ascii="Arial" w:cs="Arial" w:eastAsia="Arial" w:hAnsi="Arial"/>
+                                  <w:b w:val="0"/>
+                                  <w:i w:val="0"/>
+                                  <w:smallCaps w:val="0"/>
+                                  <w:strike w:val="0"/>
+                                  <w:color w:val="000000"/>
+                                  <w:sz w:val="20"/>
+                                  <w:vertAlign w:val="baseline"/>
+                                </w:rPr>
+                                <w:t xml:space="preserve">Editar base de datos</w:t>
+                              </w:r>
+                            </w:p>
+                          </w:txbxContent>
+                        </wps:txbx>
+                        <wps:bodyPr anchorCtr="0" anchor="t" bIns="91425" lIns="91425" rIns="91425" tIns="91425"/>
+                      </wps:wsp>
+                      <wps:wsp>
+                        <wps:cNvSpPr txBox="1"/>
+                        <wps:cNvPr id="20" name="Shape 20"/>
+                        <wps:spPr>
+                          <a:xfrm>
+                            <a:off x="2047875" y="2981175"/>
+                            <a:ext cx="1733400" cy="342900"/>
+                          </a:xfrm>
+                          <a:prstGeom prst="rect">
+                            <a:avLst/>
+                          </a:prstGeom>
+                          <a:noFill/>
+                          <a:ln>
+                            <a:noFill/>
+                          </a:ln>
+                        </wps:spPr>
+                        <wps:txbx>
+                          <w:txbxContent>
+                            <w:p>
+                              <w:pPr>
+                                <w:spacing w:after="0" w:before="0" w:line="240"/>
+                                <w:ind w:left="0" w:right="0" w:firstLine="0"/>
+                                <w:jc w:val="left"/>
+                                <w:textDirection w:val="btLr"/>
+                              </w:pPr>
+                              <w:r>
+                                <w:rPr>
+                                  <w:rFonts w:ascii="Arial" w:cs="Arial" w:eastAsia="Arial" w:hAnsi="Arial"/>
+                                  <w:b w:val="0"/>
+                                  <w:i w:val="0"/>
+                                  <w:smallCaps w:val="0"/>
+                                  <w:strike w:val="0"/>
+                                  <w:color w:val="000000"/>
+                                  <w:sz w:val="20"/>
+                                  <w:vertAlign w:val="baseline"/>
+                                </w:rPr>
+                                <w:t xml:space="preserve">Consultar datos</w:t>
+                              </w:r>
+                            </w:p>
+                          </w:txbxContent>
+                        </wps:txbx>
+                        <wps:bodyPr anchorCtr="0" anchor="t" bIns="91425" lIns="91425" rIns="91425" tIns="91425"/>
+                      </wps:wsp>
+                      <wps:wsp>
+                        <wps:cNvSpPr txBox="1"/>
+                        <wps:cNvPr id="21" name="Shape 21"/>
+                        <wps:spPr>
+                          <a:xfrm>
+                            <a:off x="4514850" y="1000125"/>
+                            <a:ext cx="1733400" cy="342900"/>
+                          </a:xfrm>
+                          <a:prstGeom prst="rect">
+                            <a:avLst/>
+                          </a:prstGeom>
+                          <a:noFill/>
+                          <a:ln>
+                            <a:noFill/>
+                          </a:ln>
+                        </wps:spPr>
+                        <wps:txbx>
+                          <w:txbxContent>
+                            <w:p>
+                              <w:pPr>
+                                <w:spacing w:after="0" w:before="0" w:line="240"/>
+                                <w:ind w:left="0" w:right="0" w:firstLine="0"/>
+                                <w:jc w:val="left"/>
+                                <w:textDirection w:val="btLr"/>
+                              </w:pPr>
+                              <w:r>
+                                <w:rPr>
+                                  <w:rFonts w:ascii="Arial" w:cs="Arial" w:eastAsia="Arial" w:hAnsi="Arial"/>
+                                  <w:b w:val="0"/>
+                                  <w:i w:val="0"/>
+                                  <w:smallCaps w:val="0"/>
+                                  <w:strike w:val="0"/>
+                                  <w:color w:val="000000"/>
+                                  <w:sz w:val="20"/>
+                                  <w:vertAlign w:val="baseline"/>
+                                </w:rPr>
+                                <w:t xml:space="preserve">Agregar local</w:t>
+                              </w:r>
+                            </w:p>
+                          </w:txbxContent>
+                        </wps:txbx>
+                        <wps:bodyPr anchorCtr="0" anchor="t" bIns="91425" lIns="91425" rIns="91425" tIns="91425"/>
+                      </wps:wsp>
+                      <wps:wsp>
+                        <wps:cNvSpPr txBox="1"/>
+                        <wps:cNvPr id="22" name="Shape 22"/>
+                        <wps:spPr>
+                          <a:xfrm>
+                            <a:off x="4514850" y="1419225"/>
+                            <a:ext cx="1733400" cy="342900"/>
+                          </a:xfrm>
+                          <a:prstGeom prst="rect">
+                            <a:avLst/>
+                          </a:prstGeom>
+                          <a:noFill/>
+                          <a:ln>
+                            <a:noFill/>
+                          </a:ln>
+                        </wps:spPr>
+                        <wps:txbx>
+                          <w:txbxContent>
+                            <w:p>
+                              <w:pPr>
+                                <w:spacing w:after="0" w:before="0" w:line="240"/>
+                                <w:ind w:left="0" w:right="0" w:firstLine="0"/>
+                                <w:jc w:val="left"/>
+                                <w:textDirection w:val="btLr"/>
+                              </w:pPr>
+                              <w:r>
+                                <w:rPr>
+                                  <w:rFonts w:ascii="Arial" w:cs="Arial" w:eastAsia="Arial" w:hAnsi="Arial"/>
+                                  <w:b w:val="0"/>
+                                  <w:i w:val="0"/>
+                                  <w:smallCaps w:val="0"/>
+                                  <w:strike w:val="0"/>
+                                  <w:color w:val="000000"/>
+                                  <w:sz w:val="20"/>
+                                  <w:vertAlign w:val="baseline"/>
+                                </w:rPr>
+                                <w:t xml:space="preserve">Editar local</w:t>
+                              </w:r>
+                            </w:p>
+                          </w:txbxContent>
+                        </wps:txbx>
+                        <wps:bodyPr anchorCtr="0" anchor="t" bIns="91425" lIns="91425" rIns="91425" tIns="91425"/>
+                      </wps:wsp>
+                      <wps:wsp>
+                        <wps:cNvSpPr txBox="1"/>
+                        <wps:cNvPr id="23" name="Shape 23"/>
+                        <wps:spPr>
+                          <a:xfrm>
+                            <a:off x="4514850" y="1838325"/>
+                            <a:ext cx="1733400" cy="342900"/>
+                          </a:xfrm>
+                          <a:prstGeom prst="rect">
+                            <a:avLst/>
+                          </a:prstGeom>
+                          <a:noFill/>
+                          <a:ln>
+                            <a:noFill/>
+                          </a:ln>
+                        </wps:spPr>
+                        <wps:txbx>
+                          <w:txbxContent>
+                            <w:p>
+                              <w:pPr>
+                                <w:spacing w:after="0" w:before="0" w:line="240"/>
+                                <w:ind w:left="0" w:right="0" w:firstLine="0"/>
+                                <w:jc w:val="left"/>
+                                <w:textDirection w:val="btLr"/>
+                              </w:pPr>
+                              <w:r>
+                                <w:rPr>
+                                  <w:rFonts w:ascii="Arial" w:cs="Arial" w:eastAsia="Arial" w:hAnsi="Arial"/>
+                                  <w:b w:val="0"/>
+                                  <w:i w:val="0"/>
+                                  <w:smallCaps w:val="0"/>
+                                  <w:strike w:val="0"/>
+                                  <w:color w:val="000000"/>
+                                  <w:sz w:val="20"/>
+                                  <w:vertAlign w:val="baseline"/>
+                                </w:rPr>
+                                <w:t xml:space="preserve">Eliminar local</w:t>
+                              </w:r>
+                            </w:p>
+                          </w:txbxContent>
+                        </wps:txbx>
+                        <wps:bodyPr anchorCtr="0" anchor="t" bIns="91425" lIns="91425" rIns="91425" tIns="91425"/>
+                      </wps:wsp>
+                      <wps:wsp>
+                        <wps:cNvSpPr txBox="1"/>
+                        <wps:cNvPr id="24" name="Shape 24"/>
+                        <wps:spPr>
+                          <a:xfrm>
+                            <a:off x="4514850" y="2257425"/>
+                            <a:ext cx="1733400" cy="342900"/>
+                          </a:xfrm>
+                          <a:prstGeom prst="rect">
+                            <a:avLst/>
+                          </a:prstGeom>
+                          <a:noFill/>
+                          <a:ln>
+                            <a:noFill/>
+                          </a:ln>
+                        </wps:spPr>
+                        <wps:txbx>
+                          <w:txbxContent>
+                            <w:p>
+                              <w:pPr>
+                                <w:spacing w:after="0" w:before="0" w:line="240"/>
+                                <w:ind w:left="0" w:right="0" w:firstLine="0"/>
+                                <w:jc w:val="left"/>
+                                <w:textDirection w:val="btLr"/>
+                              </w:pPr>
+                              <w:r>
+                                <w:rPr>
+                                  <w:rFonts w:ascii="Arial" w:cs="Arial" w:eastAsia="Arial" w:hAnsi="Arial"/>
+                                  <w:b w:val="0"/>
+                                  <w:i w:val="0"/>
+                                  <w:smallCaps w:val="0"/>
+                                  <w:strike w:val="0"/>
+                                  <w:color w:val="000000"/>
+                                  <w:sz w:val="20"/>
+                                  <w:vertAlign w:val="baseline"/>
+                                </w:rPr>
+                                <w:t xml:space="preserve">Agregar empleado</w:t>
+                              </w:r>
+                            </w:p>
+                          </w:txbxContent>
+                        </wps:txbx>
+                        <wps:bodyPr anchorCtr="0" anchor="t" bIns="91425" lIns="91425" rIns="91425" tIns="91425"/>
+                      </wps:wsp>
+                      <wps:wsp>
+                        <wps:cNvSpPr txBox="1"/>
+                        <wps:cNvPr id="25" name="Shape 25"/>
+                        <wps:spPr>
+                          <a:xfrm>
+                            <a:off x="4514850" y="2705100"/>
+                            <a:ext cx="1733400" cy="342900"/>
+                          </a:xfrm>
+                          <a:prstGeom prst="rect">
+                            <a:avLst/>
+                          </a:prstGeom>
+                          <a:noFill/>
+                          <a:ln>
+                            <a:noFill/>
+                          </a:ln>
+                        </wps:spPr>
+                        <wps:txbx>
+                          <w:txbxContent>
+                            <w:p>
+                              <w:pPr>
+                                <w:spacing w:after="0" w:before="0" w:line="240"/>
+                                <w:ind w:left="0" w:right="0" w:firstLine="0"/>
+                                <w:jc w:val="left"/>
+                                <w:textDirection w:val="btLr"/>
+                              </w:pPr>
+                              <w:r>
+                                <w:rPr>
+                                  <w:rFonts w:ascii="Arial" w:cs="Arial" w:eastAsia="Arial" w:hAnsi="Arial"/>
+                                  <w:b w:val="0"/>
+                                  <w:i w:val="0"/>
+                                  <w:smallCaps w:val="0"/>
+                                  <w:strike w:val="0"/>
+                                  <w:color w:val="000000"/>
+                                  <w:sz w:val="20"/>
+                                  <w:vertAlign w:val="baseline"/>
+                                </w:rPr>
+                                <w:t xml:space="preserve">Editar empleado</w:t>
+                              </w:r>
+                            </w:p>
+                          </w:txbxContent>
+                        </wps:txbx>
+                        <wps:bodyPr anchorCtr="0" anchor="t" bIns="91425" lIns="91425" rIns="91425" tIns="91425"/>
+                      </wps:wsp>
+                      <wps:wsp>
+                        <wps:cNvSpPr txBox="1"/>
+                        <wps:cNvPr id="26" name="Shape 26"/>
+                        <wps:spPr>
+                          <a:xfrm>
+                            <a:off x="4514850" y="3105150"/>
+                            <a:ext cx="1733400" cy="342900"/>
+                          </a:xfrm>
+                          <a:prstGeom prst="rect">
+                            <a:avLst/>
+                          </a:prstGeom>
+                          <a:noFill/>
+                          <a:ln>
+                            <a:noFill/>
+                          </a:ln>
+                        </wps:spPr>
+                        <wps:txbx>
+                          <w:txbxContent>
+                            <w:p>
+                              <w:pPr>
+                                <w:spacing w:after="0" w:before="0" w:line="240"/>
+                                <w:ind w:left="0" w:right="0" w:firstLine="0"/>
+                                <w:jc w:val="left"/>
+                                <w:textDirection w:val="btLr"/>
+                              </w:pPr>
+                              <w:r>
+                                <w:rPr>
+                                  <w:rFonts w:ascii="Arial" w:cs="Arial" w:eastAsia="Arial" w:hAnsi="Arial"/>
+                                  <w:b w:val="0"/>
+                                  <w:i w:val="0"/>
+                                  <w:smallCaps w:val="0"/>
+                                  <w:strike w:val="0"/>
+                                  <w:color w:val="000000"/>
+                                  <w:sz w:val="20"/>
+                                  <w:vertAlign w:val="baseline"/>
+                                </w:rPr>
+                                <w:t xml:space="preserve">Eliminar empleado</w:t>
+                              </w:r>
+                            </w:p>
+                          </w:txbxContent>
+                        </wps:txbx>
+                        <wps:bodyPr anchorCtr="0" anchor="t" bIns="91425" lIns="91425" rIns="91425" tIns="91425"/>
+                      </wps:wsp>
+                      <wps:wsp>
+                        <wps:cNvCnPr/>
+                        <wps:spPr>
+                          <a:xfrm flipH="1" rot="10800000">
+                            <a:off x="3505200" y="1176300"/>
+                            <a:ext cx="952500" cy="33300"/>
+                          </a:xfrm>
+                          <a:prstGeom prst="straightConnector1">
+                            <a:avLst/>
+                          </a:prstGeom>
+                          <a:noFill/>
+                          <a:ln cap="flat" cmpd="sng" w="9525">
+                            <a:solidFill>
+                              <a:srgbClr val="000000"/>
+                            </a:solidFill>
+                            <a:prstDash val="solid"/>
+                            <a:round/>
+                            <a:headEnd len="lg" w="lg" type="none"/>
+                            <a:tailEnd len="lg" w="lg" type="triangle"/>
+                          </a:ln>
+                        </wps:spPr>
+                        <wps:bodyPr anchorCtr="0" anchor="ctr" bIns="91425" lIns="91425" rIns="91425" tIns="91425"/>
+                      </wps:wsp>
+                      <wps:wsp>
+                        <wps:cNvCnPr/>
+                        <wps:spPr>
+                          <a:xfrm>
+                            <a:off x="3533850" y="1228575"/>
+                            <a:ext cx="981000" cy="362100"/>
+                          </a:xfrm>
+                          <a:prstGeom prst="straightConnector1">
+                            <a:avLst/>
+                          </a:prstGeom>
+                          <a:noFill/>
+                          <a:ln cap="flat" cmpd="sng" w="9525">
+                            <a:solidFill>
+                              <a:srgbClr val="000000"/>
+                            </a:solidFill>
+                            <a:prstDash val="solid"/>
+                            <a:round/>
+                            <a:headEnd len="lg" w="lg" type="none"/>
+                            <a:tailEnd len="lg" w="lg" type="triangle"/>
+                          </a:ln>
+                        </wps:spPr>
+                        <wps:bodyPr anchorCtr="0" anchor="ctr" bIns="91425" lIns="91425" rIns="91425" tIns="91425"/>
+                      </wps:wsp>
+                      <wps:wsp>
+                        <wps:cNvCnPr/>
+                        <wps:spPr>
+                          <a:xfrm>
+                            <a:off x="3543150" y="1238175"/>
+                            <a:ext cx="971700" cy="771600"/>
+                          </a:xfrm>
+                          <a:prstGeom prst="straightConnector1">
+                            <a:avLst/>
+                          </a:prstGeom>
+                          <a:noFill/>
+                          <a:ln cap="flat" cmpd="sng" w="9525">
+                            <a:solidFill>
+                              <a:srgbClr val="000000"/>
+                            </a:solidFill>
+                            <a:prstDash val="solid"/>
+                            <a:round/>
+                            <a:headEnd len="lg" w="lg" type="none"/>
+                            <a:tailEnd len="lg" w="lg" type="triangle"/>
+                          </a:ln>
+                        </wps:spPr>
+                        <wps:bodyPr anchorCtr="0" anchor="ctr" bIns="91425" lIns="91425" rIns="91425" tIns="91425"/>
+                      </wps:wsp>
+                      <wps:wsp>
+                        <wps:cNvCnPr/>
+                        <wps:spPr>
+                          <a:xfrm>
+                            <a:off x="3562350" y="1247775"/>
+                            <a:ext cx="952500" cy="1181100"/>
+                          </a:xfrm>
+                          <a:prstGeom prst="straightConnector1">
+                            <a:avLst/>
+                          </a:prstGeom>
+                          <a:noFill/>
+                          <a:ln cap="flat" cmpd="sng" w="9525">
+                            <a:solidFill>
+                              <a:srgbClr val="000000"/>
+                            </a:solidFill>
+                            <a:prstDash val="solid"/>
+                            <a:round/>
+                            <a:headEnd len="lg" w="lg" type="none"/>
+                            <a:tailEnd len="lg" w="lg" type="triangle"/>
+                          </a:ln>
+                        </wps:spPr>
+                        <wps:bodyPr anchorCtr="0" anchor="ctr" bIns="91425" lIns="91425" rIns="91425" tIns="91425"/>
+                      </wps:wsp>
+                      <wps:wsp>
+                        <wps:cNvCnPr/>
+                        <wps:spPr>
+                          <a:xfrm>
+                            <a:off x="3562350" y="1247850"/>
+                            <a:ext cx="952500" cy="1628700"/>
+                          </a:xfrm>
+                          <a:prstGeom prst="straightConnector1">
+                            <a:avLst/>
+                          </a:prstGeom>
+                          <a:noFill/>
+                          <a:ln cap="flat" cmpd="sng" w="9525">
+                            <a:solidFill>
+                              <a:srgbClr val="000000"/>
+                            </a:solidFill>
+                            <a:prstDash val="solid"/>
+                            <a:round/>
+                            <a:headEnd len="lg" w="lg" type="none"/>
+                            <a:tailEnd len="lg" w="lg" type="triangle"/>
+                          </a:ln>
+                        </wps:spPr>
+                        <wps:bodyPr anchorCtr="0" anchor="ctr" bIns="91425" lIns="91425" rIns="91425" tIns="91425"/>
+                      </wps:wsp>
+                      <wps:wsp>
+                        <wps:cNvCnPr/>
+                        <wps:spPr>
+                          <a:xfrm>
+                            <a:off x="3571950" y="1257300"/>
+                            <a:ext cx="942900" cy="2019300"/>
+                          </a:xfrm>
+                          <a:prstGeom prst="straightConnector1">
+                            <a:avLst/>
+                          </a:prstGeom>
+                          <a:noFill/>
+                          <a:ln cap="flat" cmpd="sng" w="9525">
+                            <a:solidFill>
+                              <a:srgbClr val="000000"/>
+                            </a:solidFill>
+                            <a:prstDash val="solid"/>
+                            <a:round/>
+                            <a:headEnd len="lg" w="lg" type="none"/>
+                            <a:tailEnd len="lg" w="lg" type="triangle"/>
+                          </a:ln>
+                        </wps:spPr>
+                        <wps:bodyPr anchorCtr="0" anchor="ctr" bIns="91425" lIns="91425" rIns="91425" tIns="91425"/>
+                      </wps:wsp>
+                      <wps:wsp>
+                        <wps:cNvCnPr/>
+                        <wps:spPr>
+                          <a:xfrm>
+                            <a:off x="1057275" y="2371725"/>
+                            <a:ext cx="990600" cy="780900"/>
+                          </a:xfrm>
+                          <a:prstGeom prst="straightConnector1">
+                            <a:avLst/>
+                          </a:prstGeom>
+                          <a:noFill/>
+                          <a:ln cap="flat" cmpd="sng" w="9525">
+                            <a:solidFill>
+                              <a:srgbClr val="000000"/>
+                            </a:solidFill>
+                            <a:prstDash val="solid"/>
+                            <a:round/>
+                            <a:headEnd len="lg" w="lg" type="none"/>
+                            <a:tailEnd len="lg" w="lg" type="triangle"/>
+                          </a:ln>
+                        </wps:spPr>
+                        <wps:bodyPr anchorCtr="0" anchor="ctr" bIns="91425" lIns="91425" rIns="91425" tIns="91425"/>
+                      </wps:wsp>
+                      <wps:wsp>
+                        <wps:cNvCnPr/>
+                        <wps:spPr>
+                          <a:xfrm flipH="1" rot="10800000">
+                            <a:off x="1066875" y="1247775"/>
+                            <a:ext cx="981000" cy="552600"/>
+                          </a:xfrm>
+                          <a:prstGeom prst="straightConnector1">
+                            <a:avLst/>
+                          </a:prstGeom>
+                          <a:noFill/>
+                          <a:ln cap="flat" cmpd="sng" w="9525">
+                            <a:solidFill>
+                              <a:srgbClr val="000000"/>
+                            </a:solidFill>
+                            <a:prstDash val="solid"/>
+                            <a:round/>
+                            <a:headEnd len="lg" w="lg" type="none"/>
+                            <a:tailEnd len="lg" w="lg" type="triangle"/>
+                          </a:ln>
+                        </wps:spPr>
+                        <wps:bodyPr anchorCtr="0" anchor="ctr" bIns="91425" lIns="91425" rIns="91425" tIns="91425"/>
+                      </wps:wsp>
+                    </wpg:wgp>
+                  </a:graphicData>
+                </a:graphic>
+              </wp:inline>
+            </w:drawing>
+          </mc:Choice>
+          <mc:Fallback>
+            <w:drawing>
+              <wp:inline distB="114300" distT="114300" distL="114300" distR="114300">
+                <wp:extent cx="5731200" cy="3302570"/>
+                <wp:effectExtent b="0" l="0" r="0" t="0"/>
+                <wp:docPr id="1" name="image01.png"/>
+                <a:graphic>
+                  <a:graphicData uri="http://schemas.openxmlformats.org/drawingml/2006/picture">
+                    <pic:pic>
+                      <pic:nvPicPr>
+                        <pic:cNvPr id="0" name="image01.png"/>
+                        <pic:cNvPicPr preferRelativeResize="0"/>
+                      </pic:nvPicPr>
+                      <pic:blipFill>
+                        <a:blip r:embed="rId6"/>
+                        <a:srcRect/>
+                        <a:stretch>
+                          <a:fillRect/>
+                        </a:stretch>
+                      </pic:blipFill>
+                      <pic:spPr>
+                        <a:xfrm>
+                          <a:off x="0" y="0"/>
+                          <a:ext cx="5731200" cy="3302570"/>
+                        </a:xfrm>
+                        <a:prstGeom prst="rect"/>
+                        <a:ln/>
+                      </pic:spPr>
+                    </pic:pic>
+                  </a:graphicData>
+                </a:graphic>
+              </wp:inline>
+            </w:drawing>
+          </mc:Fallback>
+        </mc:AlternateContent>
       </w:r>
       <w:r>
         <w:rPr>
@@ -871,7 +2099,7 @@
 
 <file path=word/comments.xml><?xml version="1.0" encoding="utf-8"?>
 <w:comments xmlns:mc="http://schemas.openxmlformats.org/markup-compatibility/2006" xmlns:o="urn:schemas-microsoft-com:office:office" xmlns:r="http://schemas.openxmlformats.org/officeDocument/2006/relationships" xmlns:m="http://schemas.openxmlformats.org/officeDocument/2006/math" xmlns:v="urn:schemas-microsoft-com:vml" xmlns:wp="http://schemas.openxmlformats.org/drawingml/2006/wordprocessingDrawing" xmlns:w10="urn:schemas-microsoft-com:office:word" xmlns:w="http://schemas.openxmlformats.org/wordprocessingml/2006/main" xmlns:wne="http://schemas.microsoft.com/office/word/2006/wordml" xmlns:sl="http://schemas.openxmlformats.org/schemaLibrary/2006/main" xmlns:a="http://schemas.openxmlformats.org/drawingml/2006/main" xmlns:pic="http://schemas.openxmlformats.org/drawingml/2006/picture" xmlns:c="http://schemas.openxmlformats.org/drawingml/2006/chart" xmlns:lc="http://schemas.openxmlformats.org/drawingml/2006/lockedCanvas" xmlns:dgm="http://schemas.openxmlformats.org/drawingml/2006/diagram" xmlns:wps="http://schemas.microsoft.com/office/word/2010/wordprocessingShape" xmlns:wpg="http://schemas.microsoft.com/office/word/2010/wordprocessingGroup">
-  <w:comment w:author="Daniel Berlien" w:id="1" w:date="2016-08-28T08:19:48Z">
+  <w:comment w:author="Daniel Berlien" w:id="5" w:date="2016-08-28T08:19:48Z">
     <w:p>
       <w:pPr>
         <w:keepNext w:val="0"/>
@@ -900,7 +2128,7 @@
       </w:r>
     </w:p>
   </w:comment>
-  <w:comment w:author="Daniel Berlien" w:id="0" w:date="2016-08-28T08:12:38Z">
+  <w:comment w:author="Daniel Berlien" w:id="0" w:date="2016-08-28T09:10:51Z">
     <w:p>
       <w:pPr>
         <w:keepNext w:val="0"/>
@@ -926,6 +2154,149 @@
           <w:rtl w:val="0"/>
         </w:rPr>
         <w:t xml:space="preserve">Los archivos son considerados como clases o deben estar explicitamente programados como clases?</w:t>
+      </w:r>
+    </w:p>
+  </w:comment>
+  <w:comment w:author="Marco Araya" w:id="1" w:date="2016-08-28T08:58:10Z">
+    <w:p>
+      <w:pPr>
+        <w:keepNext w:val="0"/>
+        <w:keepLines w:val="0"/>
+        <w:widowControl w:val="0"/>
+        <w:spacing w:after="0" w:before="0" w:line="240" w:lineRule="auto"/>
+        <w:ind w:left="0" w:right="0" w:firstLine="0"/>
+        <w:contextualSpacing w:val="0"/>
+        <w:jc w:val="left"/>
+      </w:pPr>
+      <w:r>
+        <w:rPr>
+          <w:rFonts w:ascii="Arial" w:cs="Arial" w:eastAsia="Arial" w:hAnsi="Arial"/>
+          <w:b w:val="0"/>
+          <w:i w:val="0"/>
+          <w:smallCaps w:val="0"/>
+          <w:strike w:val="0"/>
+          <w:color w:val="000000"/>
+          <w:sz w:val="22"/>
+          <w:szCs w:val="22"/>
+          <w:u w:val="none"/>
+          <w:vertAlign w:val="baseline"/>
+          <w:rtl w:val="0"/>
+        </w:rPr>
+        <w:t xml:space="preserve">_Marcado como resuelto_</w:t>
+      </w:r>
+    </w:p>
+  </w:comment>
+  <w:comment w:author="Marco Araya" w:id="2" w:date="2016-08-28T08:59:11Z">
+    <w:p>
+      <w:pPr>
+        <w:keepNext w:val="0"/>
+        <w:keepLines w:val="0"/>
+        <w:widowControl w:val="0"/>
+        <w:spacing w:after="0" w:before="0" w:line="240" w:lineRule="auto"/>
+        <w:ind w:left="0" w:right="0" w:firstLine="0"/>
+        <w:contextualSpacing w:val="0"/>
+        <w:jc w:val="left"/>
+      </w:pPr>
+      <w:r>
+        <w:rPr>
+          <w:rFonts w:ascii="Arial" w:cs="Arial" w:eastAsia="Arial" w:hAnsi="Arial"/>
+          <w:b w:val="0"/>
+          <w:i w:val="0"/>
+          <w:smallCaps w:val="0"/>
+          <w:strike w:val="0"/>
+          <w:color w:val="000000"/>
+          <w:sz w:val="22"/>
+          <w:szCs w:val="22"/>
+          <w:u w:val="none"/>
+          <w:vertAlign w:val="baseline"/>
+          <w:rtl w:val="0"/>
+        </w:rPr>
+        <w:t xml:space="preserve">_Reabierto_</w:t>
+      </w:r>
+    </w:p>
+    <w:p>
+      <w:pPr>
+        <w:keepNext w:val="0"/>
+        <w:keepLines w:val="0"/>
+        <w:widowControl w:val="0"/>
+        <w:spacing w:after="0" w:before="0" w:line="240" w:lineRule="auto"/>
+        <w:ind w:left="0" w:right="0" w:firstLine="0"/>
+        <w:contextualSpacing w:val="0"/>
+        <w:jc w:val="left"/>
+      </w:pPr>
+      <w:r>
+        <w:rPr>
+          <w:rFonts w:ascii="Arial" w:cs="Arial" w:eastAsia="Arial" w:hAnsi="Arial"/>
+          <w:b w:val="0"/>
+          <w:i w:val="0"/>
+          <w:smallCaps w:val="0"/>
+          <w:strike w:val="0"/>
+          <w:color w:val="000000"/>
+          <w:sz w:val="22"/>
+          <w:szCs w:val="22"/>
+          <w:u w:val="none"/>
+          <w:vertAlign w:val="baseline"/>
+          <w:rtl w:val="0"/>
+        </w:rPr>
+        <w:t xml:space="preserve">cada .py es una clase distinta excepto los .py que contienen la formas o .ui importadas del qt</w:t>
+      </w:r>
+    </w:p>
+  </w:comment>
+  <w:comment w:author="Daniel Berlien" w:id="3" w:date="2016-08-28T09:10:43Z">
+    <w:p>
+      <w:pPr>
+        <w:keepNext w:val="0"/>
+        <w:keepLines w:val="0"/>
+        <w:widowControl w:val="0"/>
+        <w:spacing w:after="0" w:before="0" w:line="240" w:lineRule="auto"/>
+        <w:ind w:left="0" w:right="0" w:firstLine="0"/>
+        <w:contextualSpacing w:val="0"/>
+        <w:jc w:val="left"/>
+      </w:pPr>
+      <w:r>
+        <w:rPr>
+          <w:rFonts w:ascii="Arial" w:cs="Arial" w:eastAsia="Arial" w:hAnsi="Arial"/>
+          <w:b w:val="0"/>
+          <w:i w:val="0"/>
+          <w:smallCaps w:val="0"/>
+          <w:strike w:val="0"/>
+          <w:color w:val="000000"/>
+          <w:sz w:val="22"/>
+          <w:szCs w:val="22"/>
+          <w:u w:val="none"/>
+          <w:vertAlign w:val="baseline"/>
+          <w:rtl w:val="0"/>
+        </w:rPr>
+        <w:t xml:space="preserve">_Marcado como resuelto_</w:t>
+      </w:r>
+    </w:p>
+  </w:comment>
+  <w:comment w:author="Daniel Berlien" w:id="4" w:date="2016-08-28T09:10:51Z">
+    <w:p>
+      <w:pPr>
+        <w:keepNext w:val="0"/>
+        <w:keepLines w:val="0"/>
+        <w:widowControl w:val="0"/>
+        <w:spacing w:after="0" w:before="0" w:line="240" w:lineRule="auto"/>
+        <w:ind w:left="0" w:right="0" w:firstLine="0"/>
+        <w:contextualSpacing w:val="0"/>
+        <w:jc w:val="left"/>
+      </w:pPr>
+      <w:r>
+        <w:rPr>
+          <w:rFonts w:ascii="Arial" w:cs="Arial" w:eastAsia="Arial" w:hAnsi="Arial"/>
+          <w:b w:val="0"/>
+          <w:i w:val="0"/>
+          <w:smallCaps w:val="0"/>
+          <w:strike w:val="0"/>
+          <w:color w:val="000000"/>
+          <w:sz w:val="22"/>
+          <w:szCs w:val="22"/>
+          <w:u w:val="none"/>
+          <w:vertAlign w:val="baseline"/>
+          <w:rtl w:val="0"/>
+        </w:rPr>
+        <w:t xml:space="preserve">_Reabierto_</w:t>
       </w:r>
     </w:p>
   </w:comment>

</xml_diff>